<commit_message>
Update KinderFinder Use Case Description Lab 3.docx
</commit_message>
<xml_diff>
--- a/Lab 3/Use Case/KinderFinder Use Case Description Lab 3.docx
+++ b/Lab 3/Use Case/KinderFinder Use Case Description Lab 3.docx
@@ -1790,8 +1790,6 @@
             </w:r>
           </w:p>
         </w:tc>
-        <w:bookmarkStart w:id="0" w:name="_GoBack"/>
-        <w:bookmarkEnd w:id="0"/>
       </w:tr>
       <w:tr>
         <w:tc>
@@ -5447,10 +5445,7 @@
               </w:numPr>
             </w:pPr>
             <w:r>
-              <w:t>Application</w:t>
-            </w:r>
-            <w:r>
-              <w:t xml:space="preserve"> returns to step 1.</w:t>
+              <w:t>Application returns to step 1.</w:t>
             </w:r>
           </w:p>
           <w:p>
@@ -8936,9 +8931,8 @@
             <w:r>
               <w:t>EX</w:t>
             </w:r>
-            <w:r>
-              <w:t>-</w:t>
-            </w:r>
+            <w:bookmarkStart w:id="0" w:name="_GoBack"/>
+            <w:bookmarkEnd w:id="0"/>
             <w:r>
               <w:t>1:</w:t>
             </w:r>

</xml_diff>